<commit_message>
added some Review_Article refs, b&b_article Update
</commit_message>
<xml_diff>
--- a/Thesis/Review_Article.docx
+++ b/Thesis/Review_Article.docx
@@ -28350,7 +28350,8 @@
         <w:spacing w:line="360" w:lineRule="exact"/>
         <w:jc w:val="both"/>
         <w:rPr>
-          <w:rFonts w:ascii="B Nazanin" w:hAnsi="B Nazanin" w:cs="B Nazanin" w:hint="cs"/>
+          <w:rFonts w:asciiTheme="minorHAnsi" w:hAnsiTheme="minorHAnsi" w:cs="B Nazanin" w:hint="cs"/>
+          <w:rtl/>
           <w:lang w:bidi="fa-IR"/>
         </w:rPr>
       </w:pPr>
@@ -31497,7 +31498,7 @@
                 </mc:Choice>
                 <mc:Fallback>
                   <w:pict>
-                    <v:group w14:anchorId="12920FB5" id="Group 1" o:spid="_x0000_s1026" style="position:absolute;left:0;text-align:left;margin-left:-4.2pt;margin-top:1.05pt;width:683.2pt;height:46pt;z-index:251676160;mso-position-vertical-relative:page" coordsize="86768,5847" o:gfxdata="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">
+                    <v:group w14:anchorId="4FABA377" id="Group 1" o:spid="_x0000_s1026" style="position:absolute;left:0;text-align:left;margin-left:-4.2pt;margin-top:1.05pt;width:683.2pt;height:46pt;z-index:251676160;mso-position-vertical-relative:page" coordsize="86768,5847" o:gfxdata="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">
                       <v:line id="Straight Connector 18" o:spid="_x0000_s1027" style="position:absolute;visibility:visible;mso-wrap-style:square" from="0,5551" to="86768,5847" o:connectortype="straight" o:gfxdata="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" strokecolor="black [3213]" strokeweight="1.5pt">
                         <v:stroke joinstyle="miter"/>
                       </v:line>
@@ -35329,6 +35330,7 @@
             <w:pPr>
               <w:bidi/>
               <w:spacing w:line="276" w:lineRule="auto"/>
+              <w:jc w:val="center"/>
               <w:rPr>
                 <w:rFonts w:ascii="B Nazanin" w:hAnsi="B Nazanin" w:cs="B Nazanin" w:hint="cs"/>
                 <w:sz w:val="17"/>

</xml_diff>